<commit_message>
Creating the basic body of our word file including names and Id's
In addition some word content about data binding & multi thread.
</commit_message>
<xml_diff>
--- a/New Microsoft Word Document.docx
+++ b/New Microsoft Word Document.docx
@@ -40,6 +40,26 @@
         </w:rPr>
         <w:t>מציאת אהבה</w:t>
       </w:r>
+      <w:r>
+        <w:rPr>
+          <w:rFonts w:hint="cs"/>
+          <w:rtl/>
+        </w:rPr>
+        <w:t xml:space="preserve"> </w:t>
+      </w:r>
+      <w:r>
+        <w:rPr>
+          <w:rtl/>
+        </w:rPr>
+        <w:t>–</w:t>
+      </w:r>
+      <w:r>
+        <w:rPr>
+          <w:rFonts w:hint="cs"/>
+          <w:rtl/>
+        </w:rPr>
+        <w:t xml:space="preserve"> </w:t>
+      </w:r>
     </w:p>
     <w:p>
       <w:pPr>
@@ -57,6 +77,26 @@
         </w:rPr>
         <w:t>מיון של סטאטוסים</w:t>
       </w:r>
+      <w:r>
+        <w:rPr>
+          <w:rFonts w:hint="cs"/>
+          <w:rtl/>
+        </w:rPr>
+        <w:t xml:space="preserve"> </w:t>
+      </w:r>
+      <w:r>
+        <w:rPr>
+          <w:rtl/>
+        </w:rPr>
+        <w:t>–</w:t>
+      </w:r>
+      <w:r>
+        <w:rPr>
+          <w:rFonts w:hint="cs"/>
+          <w:rtl/>
+        </w:rPr>
+        <w:t xml:space="preserve"> </w:t>
+      </w:r>
       <w:bookmarkStart w:id="0" w:name="_GoBack"/>
       <w:bookmarkEnd w:id="0"/>
     </w:p>
@@ -288,7 +328,39 @@
           <w:rFonts w:hint="cs"/>
           <w:rtl/>
         </w:rPr>
-        <w:t>) והיחסים ביניהם (תאור מלא עבור כל יחס כפי שלמדנו בכיתה). עבור כל מחלקה שלכם, כיתבו מי המקבילה שלה (אם יש כזו) בתבנית (</w:t>
+        <w:t>) והיחסים ביניהם (</w:t>
+      </w:r>
+      <w:proofErr w:type="spellStart"/>
+      <w:r>
+        <w:rPr>
+          <w:rFonts w:hint="cs"/>
+          <w:rtl/>
+        </w:rPr>
+        <w:t>תאור</w:t>
+      </w:r>
+      <w:proofErr w:type="spellEnd"/>
+      <w:r>
+        <w:rPr>
+          <w:rFonts w:hint="cs"/>
+          <w:rtl/>
+        </w:rPr>
+        <w:t xml:space="preserve"> מלא עבור כל יחס כפי שלמדנו בכיתה). עבור כל מחלקה שלכם, </w:t>
+      </w:r>
+      <w:proofErr w:type="spellStart"/>
+      <w:r>
+        <w:rPr>
+          <w:rFonts w:hint="cs"/>
+          <w:rtl/>
+        </w:rPr>
+        <w:t>כיתבו</w:t>
+      </w:r>
+      <w:proofErr w:type="spellEnd"/>
+      <w:r>
+        <w:rPr>
+          <w:rFonts w:hint="cs"/>
+          <w:rtl/>
+        </w:rPr>
+        <w:t xml:space="preserve"> מי המקבילה שלה (אם יש כזו) בתבנית (</w:t>
       </w:r>
       <w:r>
         <w:t>Pattern</w:t>
@@ -536,7 +608,39 @@
           <w:rFonts w:hint="cs"/>
           <w:rtl/>
         </w:rPr>
-        <w:t>) והיחסים ביניהם (תאור מלא עבור כל יחס כפי שלמדנו בכיתה). עבור כל מחלקה שלכם, כיתבו מי המקבילה שלה (אם יש כזו) בתבנית (</w:t>
+        <w:t>) והיחסים ביניהם (</w:t>
+      </w:r>
+      <w:proofErr w:type="spellStart"/>
+      <w:r>
+        <w:rPr>
+          <w:rFonts w:hint="cs"/>
+          <w:rtl/>
+        </w:rPr>
+        <w:t>תאור</w:t>
+      </w:r>
+      <w:proofErr w:type="spellEnd"/>
+      <w:r>
+        <w:rPr>
+          <w:rFonts w:hint="cs"/>
+          <w:rtl/>
+        </w:rPr>
+        <w:t xml:space="preserve"> מלא עבור כל יחס כפי שלמדנו בכיתה). עבור כל מחלקה שלכם, </w:t>
+      </w:r>
+      <w:proofErr w:type="spellStart"/>
+      <w:r>
+        <w:rPr>
+          <w:rFonts w:hint="cs"/>
+          <w:rtl/>
+        </w:rPr>
+        <w:t>כיתבו</w:t>
+      </w:r>
+      <w:proofErr w:type="spellEnd"/>
+      <w:r>
+        <w:rPr>
+          <w:rFonts w:hint="cs"/>
+          <w:rtl/>
+        </w:rPr>
+        <w:t xml:space="preserve"> מי המקבילה שלה (אם יש כזו) בתבנית (</w:t>
       </w:r>
       <w:r>
         <w:t>Pattern</w:t>
@@ -773,7 +877,39 @@
           <w:rFonts w:hint="cs"/>
           <w:rtl/>
         </w:rPr>
-        <w:t>) והיחסים ביניהם (תאור מלא עבור כל יחס כפי שלמדנו בכיתה). עבור כל מחלקה שלכם, כיתבו מי המקבילה שלה (אם יש כזו) בתבנית (</w:t>
+        <w:t>) והיחסים ביניהם (</w:t>
+      </w:r>
+      <w:proofErr w:type="spellStart"/>
+      <w:r>
+        <w:rPr>
+          <w:rFonts w:hint="cs"/>
+          <w:rtl/>
+        </w:rPr>
+        <w:t>תאור</w:t>
+      </w:r>
+      <w:proofErr w:type="spellEnd"/>
+      <w:r>
+        <w:rPr>
+          <w:rFonts w:hint="cs"/>
+          <w:rtl/>
+        </w:rPr>
+        <w:t xml:space="preserve"> מלא עבור כל יחס כפי שלמדנו בכיתה). עבור כל מחלקה שלכם, </w:t>
+      </w:r>
+      <w:proofErr w:type="spellStart"/>
+      <w:r>
+        <w:rPr>
+          <w:rFonts w:hint="cs"/>
+          <w:rtl/>
+        </w:rPr>
+        <w:t>כיתבו</w:t>
+      </w:r>
+      <w:proofErr w:type="spellEnd"/>
+      <w:r>
+        <w:rPr>
+          <w:rFonts w:hint="cs"/>
+          <w:rtl/>
+        </w:rPr>
+        <w:t xml:space="preserve"> מי המקבילה שלה (אם יש כזו) בתבנית (</w:t>
       </w:r>
       <w:r>
         <w:t>Pattern</w:t>
@@ -838,13 +974,14 @@
           <w:szCs w:val="28"/>
           <w:rtl/>
         </w:rPr>
-        <w:t xml:space="preserve"> :</w:t>
+        <w:t>:</w:t>
       </w:r>
     </w:p>
     <w:p>
       <w:pPr>
         <w:spacing w:after="0"/>
         <w:rPr>
+          <w:rFonts w:hint="cs"/>
           <w:rtl/>
         </w:rPr>
       </w:pPr>
@@ -898,31 +1035,107 @@
           <w:rFonts w:cs="Arial" w:hint="cs"/>
           <w:rtl/>
         </w:rPr>
-        <w:t>במחלקה</w:t>
-      </w:r>
+        <w:t>ב-</w:t>
+      </w:r>
+      <w:proofErr w:type="spellStart"/>
       <w:r>
         <w:rPr>
           <w:rFonts w:cs="Arial"/>
+        </w:rPr>
+        <w:t>MatchFinderForm</w:t>
+      </w:r>
+      <w:proofErr w:type="spellEnd"/>
+      <w:r>
+        <w:rPr>
+          <w:rFonts w:cs="Arial" w:hint="cs"/>
+          <w:rtl/>
+        </w:rPr>
+        <w:t>.</w:t>
+      </w:r>
+    </w:p>
+    <w:p>
+      <w:pPr>
+        <w:spacing w:after="0"/>
+        <w:rPr>
+          <w:rtl/>
+        </w:rPr>
+      </w:pPr>
+      <w:r>
+        <w:rPr>
+          <w:rFonts w:cs="Arial" w:hint="cs"/>
+          <w:rtl/>
+        </w:rPr>
+        <w:t>ה</w:t>
+      </w:r>
+      <w:r>
+        <w:rPr>
+          <w:rFonts w:hint="cs"/>
+          <w:rtl/>
+        </w:rPr>
+        <w:t>טופס הנ"ל</w:t>
+      </w:r>
+      <w:r>
+        <w:rPr>
+          <w:rFonts w:cs="Arial"/>
           <w:rtl/>
         </w:rPr>
         <w:t xml:space="preserve"> </w:t>
       </w:r>
       <w:r>
-        <w:t>CV form</w:t>
+        <w:rPr>
+          <w:rFonts w:cs="Arial" w:hint="cs"/>
+          <w:rtl/>
+        </w:rPr>
+        <w:t>מציג</w:t>
       </w:r>
       <w:r>
         <w:rPr>
           <w:rFonts w:cs="Arial"/>
           <w:rtl/>
         </w:rPr>
-        <w:t>.</w:t>
+        <w:t xml:space="preserve"> </w:t>
+      </w:r>
+      <w:r>
+        <w:rPr>
+          <w:rFonts w:cs="Arial" w:hint="cs"/>
+          <w:rtl/>
+        </w:rPr>
+        <w:t>פרטים</w:t>
+      </w:r>
+      <w:r>
+        <w:rPr>
+          <w:rFonts w:cs="Arial"/>
+          <w:rtl/>
+        </w:rPr>
+        <w:t xml:space="preserve"> </w:t>
+      </w:r>
+      <w:r>
+        <w:rPr>
+          <w:rFonts w:cs="Arial" w:hint="cs"/>
+          <w:rtl/>
+        </w:rPr>
+        <w:t>על</w:t>
+      </w:r>
+      <w:r>
+        <w:rPr>
+          <w:rFonts w:cs="Arial"/>
+          <w:rtl/>
+        </w:rPr>
+        <w:t xml:space="preserve"> </w:t>
+      </w:r>
+      <w:r>
+        <w:rPr>
+          <w:rFonts w:cs="Arial" w:hint="cs"/>
+          <w:rtl/>
+        </w:rPr>
+        <w:t>שידוכים פוטנציאלים של המשתמש לאחר שהזין את הפרטים המבוקשים למציאה (טווח גילאים ומין מבוקש).</w:t>
       </w:r>
     </w:p>
     <w:p>
       <w:pPr>
         <w:spacing w:after="0"/>
         <w:rPr>
-          <w:rtl/>
+          <w:rFonts w:cs="Arial"/>
         </w:rPr>
       </w:pPr>
       <w:r>
@@ -930,10 +1143,7 @@
           <w:rFonts w:cs="Arial" w:hint="cs"/>
           <w:rtl/>
         </w:rPr>
-        <w:t>ה</w:t>
-      </w:r>
-      <w:r>
-        <w:t>CV form</w:t>
+        <w:t>השתמשנו</w:t>
       </w:r>
       <w:r>
         <w:rPr>
@@ -947,7 +1157,10 @@
           <w:rFonts w:cs="Arial" w:hint="cs"/>
           <w:rtl/>
         </w:rPr>
-        <w:t>מציג</w:t>
+        <w:t>ב</w:t>
+      </w:r>
+      <w:r>
+        <w:t>data binding</w:t>
       </w:r>
       <w:r>
         <w:rPr>
@@ -961,7 +1174,7 @@
           <w:rFonts w:cs="Arial" w:hint="cs"/>
           <w:rtl/>
         </w:rPr>
-        <w:t>פרטים</w:t>
+        <w:t>אשר</w:t>
       </w:r>
       <w:r>
         <w:rPr>
@@ -975,7 +1188,7 @@
           <w:rFonts w:cs="Arial" w:hint="cs"/>
           <w:rtl/>
         </w:rPr>
-        <w:t>על</w:t>
+        <w:t>יציג</w:t>
       </w:r>
       <w:r>
         <w:rPr>
@@ -989,7 +1202,7 @@
           <w:rFonts w:cs="Arial" w:hint="cs"/>
           <w:rtl/>
         </w:rPr>
-        <w:t>משתמש</w:t>
+        <w:t>את</w:t>
       </w:r>
       <w:r>
         <w:rPr>
@@ -1003,7 +1216,7 @@
           <w:rFonts w:cs="Arial" w:hint="cs"/>
           <w:rtl/>
         </w:rPr>
-        <w:t>הפייסבוק</w:t>
+        <w:t>נתוני המשתמשים הפוטנציאלים (תמונה, שם ותאריך לידה)</w:t>
       </w:r>
       <w:r>
         <w:rPr>
@@ -1017,21 +1230,21 @@
           <w:rFonts w:cs="Arial" w:hint="cs"/>
           <w:rtl/>
         </w:rPr>
-        <w:t>המחובר</w:t>
+        <w:t>באופן</w:t>
       </w:r>
       <w:r>
         <w:rPr>
           <w:rFonts w:cs="Arial"/>
           <w:rtl/>
         </w:rPr>
-        <w:t xml:space="preserve">, </w:t>
+        <w:t xml:space="preserve"> </w:t>
       </w:r>
       <w:r>
         <w:rPr>
           <w:rFonts w:cs="Arial" w:hint="cs"/>
           <w:rtl/>
         </w:rPr>
-        <w:t>מתוך</w:t>
+        <w:t>אוטומטי</w:t>
       </w:r>
       <w:r>
         <w:rPr>
@@ -1045,186 +1258,7 @@
           <w:rFonts w:cs="Arial" w:hint="cs"/>
           <w:rtl/>
         </w:rPr>
-        <w:t>פרופיל</w:t>
-      </w:r>
-      <w:r>
-        <w:rPr>
-          <w:rFonts w:cs="Arial"/>
-          <w:rtl/>
-        </w:rPr>
-        <w:t xml:space="preserve"> </w:t>
-      </w:r>
-      <w:r>
-        <w:rPr>
-          <w:rFonts w:cs="Arial" w:hint="cs"/>
-          <w:rtl/>
-        </w:rPr>
-        <w:t>הפייסבוק</w:t>
-      </w:r>
-      <w:r>
-        <w:rPr>
-          <w:rFonts w:cs="Arial"/>
-          <w:rtl/>
-        </w:rPr>
-        <w:t xml:space="preserve"> </w:t>
-      </w:r>
-      <w:r>
-        <w:rPr>
-          <w:rFonts w:cs="Arial" w:hint="cs"/>
-          <w:rtl/>
-        </w:rPr>
-        <w:t>שלו</w:t>
-      </w:r>
-      <w:r>
-        <w:rPr>
-          <w:rFonts w:cs="Arial"/>
-          <w:rtl/>
-        </w:rPr>
-        <w:t>.</w:t>
-      </w:r>
-    </w:p>
-    <w:p>
-      <w:pPr>
-        <w:spacing w:after="0"/>
-        <w:rPr>
-          <w:rFonts w:cs="Arial"/>
-        </w:rPr>
-      </w:pPr>
-      <w:r>
-        <w:rPr>
-          <w:rFonts w:cs="Arial" w:hint="cs"/>
-          <w:rtl/>
-        </w:rPr>
-        <w:t>השתמשנו</w:t>
-      </w:r>
-      <w:r>
-        <w:rPr>
-          <w:rFonts w:cs="Arial"/>
-          <w:rtl/>
-        </w:rPr>
-        <w:t xml:space="preserve"> </w:t>
-      </w:r>
-      <w:r>
-        <w:rPr>
-          <w:rFonts w:cs="Arial" w:hint="cs"/>
-          <w:rtl/>
-        </w:rPr>
-        <w:t>ב</w:t>
-      </w:r>
-      <w:r>
-        <w:t>data binding</w:t>
-      </w:r>
-      <w:r>
-        <w:rPr>
-          <w:rFonts w:cs="Arial"/>
-          <w:rtl/>
-        </w:rPr>
-        <w:t xml:space="preserve"> </w:t>
-      </w:r>
-      <w:r>
-        <w:rPr>
-          <w:rFonts w:cs="Arial" w:hint="cs"/>
-          <w:rtl/>
-        </w:rPr>
-        <w:t>אשר</w:t>
-      </w:r>
-      <w:r>
-        <w:rPr>
-          <w:rFonts w:cs="Arial"/>
-          <w:rtl/>
-        </w:rPr>
-        <w:t xml:space="preserve"> </w:t>
-      </w:r>
-      <w:r>
-        <w:rPr>
-          <w:rFonts w:cs="Arial" w:hint="cs"/>
-          <w:rtl/>
-        </w:rPr>
-        <w:t>יציג</w:t>
-      </w:r>
-      <w:r>
-        <w:rPr>
-          <w:rFonts w:cs="Arial"/>
-          <w:rtl/>
-        </w:rPr>
-        <w:t xml:space="preserve"> </w:t>
-      </w:r>
-      <w:r>
-        <w:rPr>
-          <w:rFonts w:cs="Arial" w:hint="cs"/>
-          <w:rtl/>
-        </w:rPr>
-        <w:t>את</w:t>
-      </w:r>
-      <w:r>
-        <w:rPr>
-          <w:rFonts w:cs="Arial"/>
-          <w:rtl/>
-        </w:rPr>
-        <w:t xml:space="preserve"> </w:t>
-      </w:r>
-      <w:r>
-        <w:rPr>
-          <w:rFonts w:cs="Arial" w:hint="cs"/>
-          <w:rtl/>
-        </w:rPr>
-        <w:t>הנתונים</w:t>
-      </w:r>
-      <w:r>
-        <w:rPr>
-          <w:rFonts w:cs="Arial"/>
-          <w:rtl/>
-        </w:rPr>
-        <w:t xml:space="preserve"> </w:t>
-      </w:r>
-      <w:r>
-        <w:rPr>
-          <w:rFonts w:cs="Arial" w:hint="cs"/>
-          <w:rtl/>
-        </w:rPr>
-        <w:t>באופן</w:t>
-      </w:r>
-      <w:r>
-        <w:rPr>
-          <w:rFonts w:cs="Arial"/>
-          <w:rtl/>
-        </w:rPr>
-        <w:t xml:space="preserve"> </w:t>
-      </w:r>
-      <w:r>
-        <w:rPr>
-          <w:rFonts w:cs="Arial" w:hint="cs"/>
-          <w:rtl/>
-        </w:rPr>
-        <w:t>אוטומטי</w:t>
-      </w:r>
-      <w:r>
-        <w:rPr>
-          <w:rFonts w:cs="Arial"/>
-          <w:rtl/>
-        </w:rPr>
-        <w:t xml:space="preserve"> </w:t>
-      </w:r>
-      <w:r>
-        <w:rPr>
-          <w:rFonts w:cs="Arial" w:hint="cs"/>
-          <w:rtl/>
-        </w:rPr>
-        <w:t>מתוך</w:t>
-      </w:r>
-      <w:r>
-        <w:rPr>
-          <w:rFonts w:cs="Arial"/>
-          <w:rtl/>
-        </w:rPr>
-        <w:t xml:space="preserve"> </w:t>
-      </w:r>
-      <w:r>
-        <w:rPr>
-          <w:rFonts w:cs="Arial" w:hint="cs"/>
-          <w:rtl/>
-        </w:rPr>
-        <w:t>הפייסבוק</w:t>
+        <w:t>באמצעות ממשק הפייסבוק</w:t>
       </w:r>
       <w:r>
         <w:rPr>
@@ -1261,7 +1295,29 @@
           <w:sz w:val="28"/>
           <w:szCs w:val="28"/>
         </w:rPr>
-        <w:t>Multi Threading with UI</w:t>
+        <w:t>Multi-Threading</w:t>
+      </w:r>
+      <w:r>
+        <w:rPr>
+          <w:rFonts w:eastAsiaTheme="majorEastAsia" w:cs="Arial"/>
+          <w:b/>
+          <w:bCs/>
+          <w:color w:val="2F5496" w:themeColor="accent1" w:themeShade="BF"/>
+          <w:sz w:val="28"/>
+          <w:szCs w:val="28"/>
+        </w:rPr>
+        <w:t xml:space="preserve"> with </w:t>
+      </w:r>
+      <w:r>
+        <w:rPr>
+          <w:rFonts w:eastAsiaTheme="majorEastAsia" w:cs="Arial"/>
+          <w:b/>
+          <w:bCs/>
+          <w:color w:val="2F5496" w:themeColor="accent1" w:themeShade="BF"/>
+          <w:sz w:val="28"/>
+          <w:szCs w:val="28"/>
+        </w:rPr>
+        <w:t>UI</w:t>
       </w:r>
       <w:r>
         <w:rPr>
@@ -1273,7 +1329,7 @@
           <w:szCs w:val="28"/>
           <w:rtl/>
         </w:rPr>
-        <w:t xml:space="preserve"> :</w:t>
+        <w:t>:</w:t>
       </w:r>
     </w:p>
     <w:p>
@@ -1288,16 +1344,30 @@
       <w:pPr>
         <w:spacing w:after="0"/>
         <w:rPr>
+          <w:rFonts w:cs="Arial" w:hint="cs"/>
+          <w:rtl/>
+        </w:rPr>
+      </w:pPr>
+      <w:r>
+        <w:rPr>
+          <w:rFonts w:cs="Arial" w:hint="cs"/>
+          <w:rtl/>
+        </w:rPr>
+        <w:t>השתמשנו</w:t>
+      </w:r>
+      <w:r>
+        <w:rPr>
           <w:rFonts w:cs="Arial"/>
           <w:rtl/>
         </w:rPr>
-      </w:pPr>
+        <w:t xml:space="preserve"> </w:t>
+      </w:r>
       <w:r>
         <w:rPr>
           <w:rFonts w:cs="Arial" w:hint="cs"/>
           <w:rtl/>
         </w:rPr>
-        <w:t>השתמשנו</w:t>
+        <w:t>בעבודה</w:t>
       </w:r>
       <w:r>
         <w:rPr>
@@ -1311,7 +1381,7 @@
           <w:rFonts w:cs="Arial" w:hint="cs"/>
           <w:rtl/>
         </w:rPr>
-        <w:t>בעבודה</w:t>
+        <w:t>אסינכרונית</w:t>
       </w:r>
       <w:r>
         <w:rPr>
@@ -1325,135 +1395,180 @@
           <w:rFonts w:cs="Arial" w:hint="cs"/>
           <w:rtl/>
         </w:rPr>
-        <w:t>אסינכרונית</w:t>
-      </w:r>
+        <w:t>ב</w:t>
+      </w:r>
+      <w:r>
+        <w:rPr>
+          <w:rFonts w:cs="Arial" w:hint="cs"/>
+          <w:rtl/>
+        </w:rPr>
+        <w:t>-</w:t>
+      </w:r>
+      <w:proofErr w:type="spellStart"/>
       <w:r>
         <w:rPr>
           <w:rFonts w:cs="Arial"/>
+        </w:rPr>
+        <w:t>FriendsAndAlbumsForm</w:t>
+      </w:r>
+      <w:proofErr w:type="spellEnd"/>
+      <w:r>
+        <w:rPr>
+          <w:rFonts w:cs="Arial" w:hint="cs"/>
+          <w:rtl/>
+        </w:rPr>
+        <w:t>.</w:t>
+      </w:r>
+    </w:p>
+    <w:p>
+      <w:pPr>
+        <w:spacing w:after="0"/>
+        <w:rPr>
+          <w:rtl/>
+        </w:rPr>
+      </w:pPr>
+      <w:r>
+        <w:rPr>
+          <w:rFonts w:hint="cs"/>
+          <w:rtl/>
+        </w:rPr>
+        <w:t xml:space="preserve">הסיבה לשימוש בריבוי תהליכים הוא מכיוון שהטופס </w:t>
+      </w:r>
+      <w:r>
+        <w:rPr>
+          <w:rFonts w:hint="cs"/>
+          <w:rtl/>
+        </w:rPr>
+        <w:t>הנ</w:t>
+      </w:r>
+      <w:r>
+        <w:rPr>
+          <w:rtl/>
+        </w:rPr>
+        <w:t>"ל</w:t>
+      </w:r>
+      <w:r>
+        <w:rPr>
+          <w:rFonts w:hint="cs"/>
+          <w:rtl/>
+        </w:rPr>
+        <w:t xml:space="preserve"> מייבא </w:t>
+      </w:r>
+      <w:r>
+        <w:rPr>
+          <w:rFonts w:hint="cs"/>
+          <w:rtl/>
+        </w:rPr>
+        <w:t xml:space="preserve">את </w:t>
+      </w:r>
+      <w:r>
+        <w:rPr>
+          <w:rFonts w:hint="cs"/>
+          <w:rtl/>
+        </w:rPr>
+        <w:t>תמונות</w:t>
+      </w:r>
+      <w:r>
+        <w:rPr>
+          <w:rFonts w:hint="cs"/>
+          <w:rtl/>
+        </w:rPr>
+        <w:t xml:space="preserve"> ה</w:t>
+      </w:r>
+      <w:r>
+        <w:rPr>
+          <w:rFonts w:hint="cs"/>
+          <w:rtl/>
+        </w:rPr>
+        <w:t>-</w:t>
+      </w:r>
+      <w:r>
+        <w:t>cover</w:t>
+      </w:r>
+      <w:r>
+        <w:rPr>
+          <w:rFonts w:hint="cs"/>
           <w:rtl/>
         </w:rPr>
         <w:t xml:space="preserve"> </w:t>
       </w:r>
       <w:r>
         <w:rPr>
-          <w:rFonts w:cs="Arial" w:hint="cs"/>
-          <w:rtl/>
-        </w:rPr>
-        <w:t>במחלקה</w:t>
-      </w:r>
-      <w:r>
-        <w:rPr>
-          <w:rFonts w:cs="Arial"/>
-          <w:rtl/>
-        </w:rPr>
-        <w:t xml:space="preserve"> </w:t>
-      </w:r>
-      <w:r>
-        <w:rPr>
-          <w:rFonts w:hint="cs"/>
-        </w:rPr>
-        <w:t>P</w:t>
-      </w:r>
-      <w:r>
-        <w:t>hotoZoneForm</w:t>
-      </w:r>
-      <w:r>
-        <w:rPr>
-          <w:rFonts w:cs="Arial"/>
+          <w:rFonts w:hint="cs"/>
+          <w:rtl/>
+        </w:rPr>
+        <w:t>של האלבומים</w:t>
+      </w:r>
+      <w:r>
+        <w:rPr>
+          <w:rFonts w:hint="cs"/>
+          <w:rtl/>
+        </w:rPr>
+        <w:t xml:space="preserve"> של המשתמש מתוך הפייסבוק ומכניס אותם לתוך קולא</w:t>
+      </w:r>
+      <w:r>
+        <w:rPr>
+          <w:rFonts w:hint="cs"/>
+          <w:rtl/>
+        </w:rPr>
+        <w:t>ג'</w:t>
+      </w:r>
+      <w:r>
+        <w:rPr>
+          <w:rFonts w:hint="cs"/>
+          <w:rtl/>
+        </w:rPr>
+        <w:t xml:space="preserve"> של תמונות.</w:t>
+      </w:r>
+    </w:p>
+    <w:p>
+      <w:pPr>
+        <w:spacing w:after="0"/>
+        <w:rPr>
+          <w:rtl/>
+        </w:rPr>
+      </w:pPr>
+      <w:r>
+        <w:rPr>
+          <w:rFonts w:hint="cs"/>
+          <w:rtl/>
+        </w:rPr>
+        <w:t>פעולה זו לוקחת זמן ולכן לא נרצה לחסום את ה-</w:t>
+      </w:r>
+      <w:r>
+        <w:t>client</w:t>
+      </w:r>
+      <w:r>
+        <w:rPr>
+          <w:rFonts w:hint="cs"/>
+          <w:rtl/>
+        </w:rPr>
+        <w:t xml:space="preserve"> מלהשתמש בטופס בזמן שחלק מהממשקים עלולים לסיים לפני הזמן של בניית הקולא</w:t>
+      </w:r>
+      <w:r>
+        <w:rPr>
+          <w:rFonts w:hint="cs"/>
+          <w:rtl/>
+        </w:rPr>
+        <w:t>ג'</w:t>
+      </w:r>
+      <w:r>
+        <w:rPr>
+          <w:rFonts w:hint="cs"/>
           <w:rtl/>
         </w:rPr>
         <w:t>.</w:t>
       </w:r>
     </w:p>
     <w:p>
-      <w:pPr>
-        <w:spacing w:after="0"/>
-        <w:rPr>
-          <w:rtl/>
-        </w:rPr>
-      </w:pPr>
-      <w:r>
-        <w:rPr>
-          <w:rFonts w:hint="cs"/>
-          <w:rtl/>
-        </w:rPr>
-        <w:t>הסיבה לשימוש בריבוי תהליכים הוא מכיוון שהטופס הנ''ל מייבא תמונות של המשתמש מתוך הפייסבוק ומכניסה אותם לתוך קולאז של תמונות.</w:t>
-      </w:r>
-    </w:p>
-    <w:p>
-      <w:pPr>
-        <w:spacing w:after="0"/>
-        <w:rPr>
-          <w:rtl/>
-        </w:rPr>
-      </w:pPr>
-      <w:r>
-        <w:rPr>
-          <w:rFonts w:hint="cs"/>
-          <w:rtl/>
-        </w:rPr>
-        <w:t>פעולה זו לוקחת זמן ולכן לא נרצה לחסום את ה-</w:t>
-      </w:r>
-      <w:r>
-        <w:t>client</w:t>
-      </w:r>
-      <w:r>
-        <w:rPr>
-          <w:rFonts w:hint="cs"/>
-          <w:rtl/>
-        </w:rPr>
-        <w:t xml:space="preserve"> מלהשתמש בטופס בזמן שחלק מהממשקים עלולים לסיים לפני הזמן של בניית הקולאז.</w:t>
-      </w:r>
-    </w:p>
-    <w:p>
-      <w:pPr>
-        <w:spacing w:after="0"/>
-        <w:rPr>
-          <w:rtl/>
-        </w:rPr>
-      </w:pPr>
-      <w:r>
-        <w:rPr>
-          <w:rFonts w:hint="cs"/>
-          <w:rtl/>
-        </w:rPr>
-        <w:t xml:space="preserve">במחלקה </w:t>
-      </w:r>
-      <w:r>
-        <w:t>PhotoCollageBuilder</w:t>
-      </w:r>
-      <w:r>
-        <w:rPr>
-          <w:rFonts w:hint="cs"/>
-          <w:rtl/>
-        </w:rPr>
-        <w:t xml:space="preserve"> אנחנו מבצעים ייבוא של התמונה מתוך הלוגיקה ל-</w:t>
-      </w:r>
-      <w:r>
-        <w:rPr>
-          <w:rFonts w:hint="cs"/>
-        </w:rPr>
-        <w:t>UI</w:t>
-      </w:r>
-      <w:r>
-        <w:rPr>
-          <w:rFonts w:hint="cs"/>
-          <w:rtl/>
-        </w:rPr>
-        <w:t xml:space="preserve"> בתהליך נפרד על ידי שימוש ב-</w:t>
-      </w:r>
-      <w:r>
-        <w:t>Invoke</w:t>
-      </w:r>
-      <w:r>
-        <w:rPr>
-          <w:rFonts w:hint="cs"/>
-          <w:rtl/>
-        </w:rPr>
-        <w:t>.</w:t>
-      </w:r>
-    </w:p>
-    <w:p/>
+      <w:r>
+        <w:rPr>
+          <w:rFonts w:hint="cs"/>
+          <w:rtl/>
+        </w:rPr>
+        <w:t>כמו כן, אנחנו מייבאים את התמונות שבכל אלבום שנבחר ואת רשימת החברים של המשתמש באמצעות תהליכונים נפריד לצורך ייעול ונוחות של חווית המשתמש.</w:t>
+      </w:r>
+    </w:p>
     <w:sectPr>
       <w:headerReference w:type="default" r:id="rId7"/>
       <w:footerReference w:type="default" r:id="rId8"/>

</xml_diff>